<commit_message>
Atualização no manual de instalação
</commit_message>
<xml_diff>
--- a/Manual de Instalação.docx
+++ b/Manual de Instalação.docx
@@ -2,8 +2,6 @@
 <file path=word/document.xml><?xml version="1.0" encoding="utf-8"?>
 <w:document xmlns:wpc="http://schemas.microsoft.com/office/word/2010/wordprocessingCanvas" xmlns:cx="http://schemas.microsoft.com/office/drawing/2014/chartex" xmlns:cx1="http://schemas.microsoft.com/office/drawing/2015/9/8/chartex" xmlns:cx2="http://schemas.microsoft.com/office/drawing/2015/10/21/chartex" xmlns:cx3="http://schemas.microsoft.com/office/drawing/2016/5/9/chartex" xmlns:cx4="http://schemas.microsoft.com/office/drawing/2016/5/10/chartex" xmlns:cx5="http://schemas.microsoft.com/office/drawing/2016/5/11/chartex" xmlns:cx6="http://schemas.microsoft.com/office/drawing/2016/5/12/chartex" xmlns:cx7="http://schemas.microsoft.com/office/drawing/2016/5/13/chartex" xmlns:cx8="http://schemas.microsoft.com/office/drawing/2016/5/14/chartex" xmlns:mc="http://schemas.openxmlformats.org/markup-compatibility/2006" xmlns:aink="http://schemas.microsoft.com/office/drawing/2016/ink" xmlns:am3d="http://schemas.microsoft.com/office/drawing/2017/model3d" xmlns:o="urn:schemas-microsoft-com:office:office" xmlns:r="http://schemas.openxmlformats.org/officeDocument/2006/relationships" xmlns:m="http://schemas.openxmlformats.org/officeDocument/2006/math" xmlns:v="urn:schemas-microsoft-com:vml" xmlns:wp14="http://schemas.microsoft.com/office/word/2010/wordprocessingDrawing" xmlns:wp="http://schemas.openxmlformats.org/drawingml/2006/wordprocessingDrawing" xmlns:w10="urn:schemas-microsoft-com:office:word" xmlns:w="http://schemas.openxmlformats.org/wordprocessingml/2006/main" xmlns:w14="http://schemas.microsoft.com/office/word/2010/wordml" xmlns:w15="http://schemas.microsoft.com/office/word/2012/wordml" xmlns:w16cid="http://schemas.microsoft.com/office/word/2016/wordml/cid" xmlns:w16se="http://schemas.microsoft.com/office/word/2015/wordml/symex" xmlns:wpg="http://schemas.microsoft.com/office/word/2010/wordprocessingGroup" xmlns:wpi="http://schemas.microsoft.com/office/word/2010/wordprocessingInk" xmlns:wne="http://schemas.microsoft.com/office/word/2006/wordml" xmlns:wps="http://schemas.microsoft.com/office/word/2010/wordprocessingShape" mc:Ignorable="w14 w15 w16se w16cid wp14">
   <w:body>
-    <w:bookmarkStart w:id="0" w:name="_GoBack" w:displacedByCustomXml="next"/>
-    <w:bookmarkEnd w:id="0" w:displacedByCustomXml="next"/>
     <w:sdt>
       <w:sdtPr>
         <w:rPr>
@@ -1721,6 +1719,9 @@
     </w:sdt>
     <w:p/>
     <w:p>
+      <w:pPr>
+        <w:jc w:val="both"/>
+      </w:pPr>
       <w:r>
         <w:br w:type="page"/>
       </w:r>
@@ -1728,13 +1729,14 @@
     <w:p>
       <w:pPr>
         <w:pStyle w:val="Ttulo1"/>
-      </w:pPr>
-      <w:bookmarkStart w:id="1" w:name="_Toc499736045"/>
+        <w:jc w:val="both"/>
+      </w:pPr>
+      <w:bookmarkStart w:id="0" w:name="_Toc499736045"/>
       <w:r>
         <w:lastRenderedPageBreak/>
         <w:t>Introdução</w:t>
       </w:r>
-      <w:bookmarkEnd w:id="1"/>
+      <w:bookmarkEnd w:id="0"/>
     </w:p>
     <w:p>
       <w:pPr>
@@ -1777,20 +1779,29 @@
     <w:p>
       <w:pPr>
         <w:pStyle w:val="Ttulo1"/>
+        <w:jc w:val="both"/>
       </w:pPr>
     </w:p>
     <w:p>
       <w:pPr>
         <w:pStyle w:val="Ttulo1"/>
-      </w:pPr>
-      <w:bookmarkStart w:id="2" w:name="_Toc499736046"/>
+        <w:jc w:val="both"/>
+      </w:pPr>
+      <w:bookmarkStart w:id="1" w:name="_Toc499736046"/>
       <w:r>
         <w:t>Instalação das dependências do sistema</w:t>
       </w:r>
-      <w:bookmarkEnd w:id="2"/>
-    </w:p>
-    <w:p/>
-    <w:p>
+      <w:bookmarkEnd w:id="1"/>
+    </w:p>
+    <w:p>
+      <w:pPr>
+        <w:jc w:val="both"/>
+      </w:pPr>
+    </w:p>
+    <w:p>
+      <w:pPr>
+        <w:jc w:val="both"/>
+      </w:pPr>
       <w:r>
         <w:tab/>
         <w:t xml:space="preserve">Abra um terminal com o comando </w:t>
@@ -1830,6 +1841,7 @@
           </w:tcPr>
           <w:p>
             <w:pPr>
+              <w:jc w:val="both"/>
               <w:rPr>
                 <w:rFonts w:cstheme="minorHAnsi"/>
                 <w:i/>
@@ -2061,6 +2073,9 @@
       </w:tr>
     </w:tbl>
     <w:p>
+      <w:pPr>
+        <w:jc w:val="both"/>
+      </w:pPr>
       <w:r>
         <w:tab/>
       </w:r>
@@ -2068,6 +2083,7 @@
     <w:p>
       <w:pPr>
         <w:keepNext/>
+        <w:jc w:val="both"/>
       </w:pPr>
       <w:r>
         <w:rPr>
@@ -2126,6 +2142,7 @@
     <w:p>
       <w:pPr>
         <w:pStyle w:val="Legenda"/>
+        <w:jc w:val="both"/>
       </w:pPr>
       <w:r>
         <w:t xml:space="preserve">Figura </w:t>
@@ -2153,6 +2170,9 @@
       </w:r>
     </w:p>
     <w:p>
+      <w:pPr>
+        <w:jc w:val="both"/>
+      </w:pPr>
       <w:r>
         <w:tab/>
         <w:t>Após concluir a execução deste comando, você terá que colar os seguintes comandos e esperar suas execuções:</w:t>
@@ -2174,6 +2194,7 @@
           </w:tcPr>
           <w:p>
             <w:pPr>
+              <w:jc w:val="both"/>
               <w:rPr>
                 <w:rFonts w:cstheme="minorHAnsi"/>
                 <w:i/>
@@ -2286,6 +2307,7 @@
     </w:tbl>
     <w:p>
       <w:pPr>
+        <w:jc w:val="both"/>
         <w:rPr>
           <w:sz w:val="24"/>
         </w:rPr>
@@ -2307,6 +2329,7 @@
           </w:tcPr>
           <w:p>
             <w:pPr>
+              <w:jc w:val="both"/>
               <w:rPr>
                 <w:rFonts w:cstheme="minorHAnsi"/>
                 <w:i/>
@@ -2361,30 +2384,6 @@
                 <w:lang w:val="en-US"/>
               </w:rPr>
               <w:t> </w:t>
-            </w:r>
-            <w:proofErr w:type="spellStart"/>
-            <w:r>
-              <w:rPr>
-                <w:rStyle w:val="CdigoHTML"/>
-                <w:rFonts w:asciiTheme="minorHAnsi" w:eastAsiaTheme="minorEastAsia" w:hAnsiTheme="minorHAnsi" w:cstheme="minorHAnsi"/>
-                <w:i/>
-                <w:color w:val="24292E"/>
-                <w:sz w:val="22"/>
-                <w:lang w:val="en-US"/>
-              </w:rPr>
-              <w:t>sudo</w:t>
-            </w:r>
-            <w:proofErr w:type="spellEnd"/>
-            <w:r>
-              <w:rPr>
-                <w:rStyle w:val="CdigoHTML"/>
-                <w:rFonts w:asciiTheme="minorHAnsi" w:eastAsiaTheme="minorEastAsia" w:hAnsiTheme="minorHAnsi" w:cstheme="minorHAnsi"/>
-                <w:i/>
-                <w:color w:val="24292E"/>
-                <w:sz w:val="22"/>
-                <w:lang w:val="en-US"/>
-              </w:rPr>
-              <w:t xml:space="preserve"> apt-get install -y build-essential</w:t>
             </w:r>
           </w:p>
         </w:tc>
@@ -2392,6 +2391,7 @@
     </w:tbl>
     <w:p>
       <w:pPr>
+        <w:jc w:val="both"/>
         <w:rPr>
           <w:rFonts w:cstheme="minorHAnsi"/>
           <w:i/>
@@ -2416,6 +2416,7 @@
           </w:tcPr>
           <w:p>
             <w:pPr>
+              <w:jc w:val="both"/>
               <w:rPr>
                 <w:rFonts w:cstheme="minorHAnsi"/>
                 <w:i/>
@@ -2426,10 +2427,11 @@
             <w:proofErr w:type="spellStart"/>
             <w:r>
               <w:rPr>
-                <w:rFonts w:cstheme="minorHAnsi"/>
-                <w:i/>
-                <w:color w:val="24292E"/>
-                <w:szCs w:val="20"/>
+                <w:rStyle w:val="CdigoHTML"/>
+                <w:rFonts w:asciiTheme="minorHAnsi" w:eastAsiaTheme="minorEastAsia" w:hAnsiTheme="minorHAnsi" w:cstheme="minorHAnsi"/>
+                <w:i/>
+                <w:color w:val="24292E"/>
+                <w:sz w:val="22"/>
                 <w:lang w:val="en-US"/>
               </w:rPr>
               <w:t>sudo</w:t>
@@ -2437,35 +2439,14 @@
             <w:proofErr w:type="spellEnd"/>
             <w:r>
               <w:rPr>
-                <w:rFonts w:cstheme="minorHAnsi"/>
-                <w:i/>
-                <w:color w:val="24292E"/>
-                <w:szCs w:val="20"/>
+                <w:rStyle w:val="CdigoHTML"/>
+                <w:rFonts w:asciiTheme="minorHAnsi" w:eastAsiaTheme="minorEastAsia" w:hAnsiTheme="minorHAnsi" w:cstheme="minorHAnsi"/>
+                <w:i/>
+                <w:color w:val="24292E"/>
+                <w:sz w:val="22"/>
                 <w:lang w:val="en-US"/>
               </w:rPr>
-              <w:t xml:space="preserve"> </w:t>
-            </w:r>
-            <w:proofErr w:type="spellStart"/>
-            <w:r>
-              <w:rPr>
-                <w:rFonts w:cstheme="minorHAnsi"/>
-                <w:i/>
-                <w:color w:val="24292E"/>
-                <w:szCs w:val="20"/>
-                <w:lang w:val="en-US"/>
-              </w:rPr>
-              <w:t>npm</w:t>
-            </w:r>
-            <w:proofErr w:type="spellEnd"/>
-            <w:r>
-              <w:rPr>
-                <w:rFonts w:cstheme="minorHAnsi"/>
-                <w:i/>
-                <w:color w:val="24292E"/>
-                <w:szCs w:val="20"/>
-                <w:lang w:val="en-US"/>
-              </w:rPr>
-              <w:t xml:space="preserve"> install -g bower</w:t>
+              <w:t xml:space="preserve"> apt-get install -y build-essential</w:t>
             </w:r>
           </w:p>
         </w:tc>
@@ -2473,54 +2454,156 @@
     </w:tbl>
     <w:p>
       <w:pPr>
+        <w:jc w:val="both"/>
+        <w:rPr>
+          <w:rFonts w:cstheme="minorHAnsi"/>
+          <w:i/>
+          <w:sz w:val="24"/>
+          <w:lang w:val="en-US"/>
+        </w:rPr>
+      </w:pPr>
+    </w:p>
+    <w:tbl>
+      <w:tblPr>
+        <w:tblStyle w:val="Tabelacomgrade"/>
+        <w:tblW w:w="0" w:type="auto"/>
+        <w:tblLook w:val="04A0" w:firstRow="1" w:lastRow="0" w:firstColumn="1" w:lastColumn="0" w:noHBand="0" w:noVBand="1"/>
+      </w:tblPr>
+      <w:tblGrid>
+        <w:gridCol w:w="8494"/>
+      </w:tblGrid>
+      <w:tr>
+        <w:tc>
+          <w:tcPr>
+            <w:tcW w:w="8494" w:type="dxa"/>
+          </w:tcPr>
+          <w:p>
+            <w:pPr>
+              <w:jc w:val="both"/>
+              <w:rPr>
+                <w:rFonts w:cstheme="minorHAnsi"/>
+                <w:i/>
+                <w:sz w:val="24"/>
+                <w:lang w:val="en-US"/>
+              </w:rPr>
+            </w:pPr>
+            <w:proofErr w:type="spellStart"/>
+            <w:r>
+              <w:rPr>
+                <w:rFonts w:cstheme="minorHAnsi"/>
+                <w:i/>
+                <w:color w:val="24292E"/>
+                <w:szCs w:val="20"/>
+                <w:lang w:val="en-US"/>
+              </w:rPr>
+              <w:t>sudo</w:t>
+            </w:r>
+            <w:proofErr w:type="spellEnd"/>
+            <w:r>
+              <w:rPr>
+                <w:rFonts w:cstheme="minorHAnsi"/>
+                <w:i/>
+                <w:color w:val="24292E"/>
+                <w:szCs w:val="20"/>
+                <w:lang w:val="en-US"/>
+              </w:rPr>
+              <w:t xml:space="preserve"> </w:t>
+            </w:r>
+            <w:proofErr w:type="spellStart"/>
+            <w:r>
+              <w:rPr>
+                <w:rFonts w:cstheme="minorHAnsi"/>
+                <w:i/>
+                <w:color w:val="24292E"/>
+                <w:szCs w:val="20"/>
+                <w:lang w:val="en-US"/>
+              </w:rPr>
+              <w:t>npm</w:t>
+            </w:r>
+            <w:proofErr w:type="spellEnd"/>
+            <w:r>
+              <w:rPr>
+                <w:rFonts w:cstheme="minorHAnsi"/>
+                <w:i/>
+                <w:color w:val="24292E"/>
+                <w:szCs w:val="20"/>
+                <w:lang w:val="en-US"/>
+              </w:rPr>
+              <w:t xml:space="preserve"> install -g bower</w:t>
+            </w:r>
+          </w:p>
+        </w:tc>
+      </w:tr>
+    </w:tbl>
+    <w:p>
+      <w:pPr>
+        <w:jc w:val="both"/>
         <w:rPr>
           <w:lang w:val="en-US"/>
         </w:rPr>
       </w:pPr>
     </w:p>
     <w:p>
+      <w:pPr>
+        <w:jc w:val="both"/>
+      </w:pPr>
       <w:r>
         <w:rPr>
           <w:lang w:val="en-US"/>
         </w:rPr>
+        <w:lastRenderedPageBreak/>
         <w:tab/>
       </w:r>
       <w:r>
-        <w:t xml:space="preserve">Após concluir todas essas </w:t>
-      </w:r>
-      <w:proofErr w:type="spellStart"/>
-      <w:r>
-        <w:t>instalções</w:t>
-      </w:r>
-      <w:proofErr w:type="spellEnd"/>
-      <w:r>
-        <w:t>,</w:t>
+        <w:t>Após concluir todas essas instal</w:t>
+      </w:r>
+      <w:r>
+        <w:t>a</w:t>
+      </w:r>
+      <w:r>
+        <w:t>ções,</w:t>
       </w:r>
       <w:r>
         <w:t xml:space="preserve"> as dependências do sistema operacional foram atendidas.</w:t>
       </w:r>
     </w:p>
-    <w:p/>
+    <w:p>
+      <w:pPr>
+        <w:jc w:val="both"/>
+      </w:pPr>
+    </w:p>
     <w:p>
       <w:pPr>
         <w:pStyle w:val="Ttulo1"/>
-      </w:pPr>
-      <w:bookmarkStart w:id="3" w:name="_Toc499736047"/>
-      <w:r>
-        <w:lastRenderedPageBreak/>
+        <w:jc w:val="both"/>
+      </w:pPr>
+      <w:bookmarkStart w:id="2" w:name="_Toc499736047"/>
+      <w:r>
         <w:t>Baixar o projeto</w:t>
       </w:r>
-      <w:bookmarkEnd w:id="3"/>
-    </w:p>
-    <w:p>
+      <w:bookmarkEnd w:id="2"/>
+    </w:p>
+    <w:p>
+      <w:pPr>
+        <w:jc w:val="both"/>
+      </w:pPr>
       <w:r>
         <w:tab/>
       </w:r>
     </w:p>
     <w:p>
+      <w:pPr>
+        <w:jc w:val="both"/>
+      </w:pPr>
       <w:r>
         <w:tab/>
-        <w:t>O projeto se encontra disponível no GitHub, então para poder baixa-lo é necessário rodar o seguinte comando no terminal:</w:t>
+        <w:t>O projeto se encontra disponível no GitHub, então para poder baix</w:t>
+      </w:r>
+      <w:r>
+        <w:t>á</w:t>
+      </w:r>
+      <w:r>
+        <w:t>-lo é necessário rodar o seguinte comando no terminal:</w:t>
       </w:r>
     </w:p>
     <w:tbl>
@@ -2541,6 +2624,7 @@
             <w:pPr>
               <w:pStyle w:val="NormalWeb"/>
               <w:spacing w:before="0" w:beforeAutospacing="0" w:after="0" w:afterAutospacing="0"/>
+              <w:jc w:val="both"/>
               <w:rPr>
                 <w:rFonts w:asciiTheme="minorHAnsi" w:hAnsiTheme="minorHAnsi" w:cstheme="minorHAnsi"/>
                 <w:i/>
@@ -2565,6 +2649,7 @@
     </w:tbl>
     <w:p>
       <w:pPr>
+        <w:jc w:val="both"/>
         <w:rPr>
           <w:lang w:val="en-US"/>
         </w:rPr>
@@ -2573,15 +2658,23 @@
     <w:p>
       <w:pPr>
         <w:pStyle w:val="Ttulo1"/>
-      </w:pPr>
-      <w:bookmarkStart w:id="4" w:name="_Toc499736048"/>
+        <w:jc w:val="both"/>
+      </w:pPr>
+      <w:bookmarkStart w:id="3" w:name="_Toc499736048"/>
       <w:r>
         <w:t>Criar Banco de Dados</w:t>
       </w:r>
-      <w:bookmarkEnd w:id="4"/>
-    </w:p>
-    <w:p/>
-    <w:p>
+      <w:bookmarkEnd w:id="3"/>
+    </w:p>
+    <w:p>
+      <w:pPr>
+        <w:jc w:val="both"/>
+      </w:pPr>
+    </w:p>
+    <w:p>
+      <w:pPr>
+        <w:jc w:val="both"/>
+      </w:pPr>
       <w:r>
         <w:tab/>
         <w:t xml:space="preserve">Primeiro precisamos entrar no terminal do </w:t>
@@ -2611,6 +2704,7 @@
           </w:tcPr>
           <w:p>
             <w:pPr>
+              <w:jc w:val="both"/>
               <w:rPr>
                 <w:rFonts w:cstheme="minorHAnsi"/>
                 <w:i/>
@@ -2671,10 +2765,15 @@
         </w:tc>
       </w:tr>
     </w:tbl>
-    <w:p/>
+    <w:p>
+      <w:pPr>
+        <w:jc w:val="both"/>
+      </w:pPr>
+    </w:p>
     <w:p>
       <w:pPr>
         <w:keepNext/>
+        <w:jc w:val="both"/>
       </w:pPr>
       <w:r>
         <w:rPr>
@@ -2733,6 +2832,7 @@
     <w:p>
       <w:pPr>
         <w:pStyle w:val="Legenda"/>
+        <w:jc w:val="both"/>
       </w:pPr>
       <w:r>
         <w:t xml:space="preserve">Figura </w:t>
@@ -2760,6 +2860,9 @@
       </w:r>
     </w:p>
     <w:p>
+      <w:pPr>
+        <w:jc w:val="both"/>
+      </w:pPr>
       <w:r>
         <w:tab/>
         <w:t>Agora vamos criar o banco com o seguinte comando:</w:t>
@@ -2781,6 +2884,7 @@
           </w:tcPr>
           <w:p>
             <w:pPr>
+              <w:jc w:val="both"/>
               <w:rPr>
                 <w:rFonts w:cstheme="minorHAnsi"/>
                 <w:i/>
@@ -2821,8 +2925,15 @@
         </w:tc>
       </w:tr>
     </w:tbl>
-    <w:p/>
-    <w:p>
+    <w:p>
+      <w:pPr>
+        <w:jc w:val="both"/>
+      </w:pPr>
+    </w:p>
+    <w:p>
+      <w:pPr>
+        <w:jc w:val="both"/>
+      </w:pPr>
       <w:r>
         <w:tab/>
         <w:t xml:space="preserve">Após esse comando, vamos entrar no </w:t>
@@ -2858,6 +2969,7 @@
           </w:tcPr>
           <w:p>
             <w:pPr>
+              <w:jc w:val="both"/>
               <w:rPr>
                 <w:rFonts w:cstheme="minorHAnsi"/>
                 <w:i/>
@@ -2881,6 +2993,7 @@
     </w:tbl>
     <w:p>
       <w:pPr>
+        <w:jc w:val="both"/>
         <w:rPr>
           <w:rFonts w:cstheme="minorHAnsi"/>
           <w:i/>
@@ -2904,6 +3017,7 @@
           </w:tcPr>
           <w:p>
             <w:pPr>
+              <w:jc w:val="both"/>
               <w:rPr>
                 <w:rFonts w:cstheme="minorHAnsi"/>
                 <w:i/>
@@ -2927,6 +3041,7 @@
     </w:tbl>
     <w:p>
       <w:pPr>
+        <w:jc w:val="both"/>
         <w:rPr>
           <w:rFonts w:cstheme="minorHAnsi"/>
           <w:i/>
@@ -2951,6 +3066,7 @@
           </w:tcPr>
           <w:p>
             <w:pPr>
+              <w:jc w:val="both"/>
               <w:rPr>
                 <w:rFonts w:cstheme="minorHAnsi"/>
                 <w:i/>
@@ -2966,6 +3082,7 @@
                 <w:szCs w:val="20"/>
                 <w:lang w:val="en-US"/>
               </w:rPr>
+              <w:lastRenderedPageBreak/>
               <w:t xml:space="preserve">GRANT ALL PRIVILEGES ON DATABASE </w:t>
             </w:r>
             <w:proofErr w:type="spellStart"/>
@@ -2996,30 +3113,15 @@
     </w:tbl>
     <w:p>
       <w:pPr>
-        <w:rPr>
-          <w:lang w:val="en-US"/>
-        </w:rPr>
-      </w:pPr>
-    </w:p>
-    <w:p>
-      <w:pPr>
-        <w:rPr>
-          <w:lang w:val="en-US"/>
-        </w:rPr>
-      </w:pPr>
-      <w:r>
-        <w:rPr>
-          <w:lang w:val="en-US"/>
-        </w:rPr>
-        <w:tab/>
-      </w:r>
+        <w:jc w:val="both"/>
+      </w:pPr>
     </w:p>
     <w:p>
       <w:pPr>
         <w:ind w:firstLine="708"/>
-      </w:pPr>
-      <w:r>
-        <w:lastRenderedPageBreak/>
+        <w:jc w:val="both"/>
+      </w:pPr>
+      <w:r>
         <w:t xml:space="preserve">Para sair do </w:t>
       </w:r>
       <w:proofErr w:type="spellStart"/>
@@ -3058,6 +3160,7 @@
           </w:tcPr>
           <w:p>
             <w:pPr>
+              <w:jc w:val="both"/>
               <w:rPr>
                 <w:i/>
               </w:rPr>
@@ -3074,6 +3177,7 @@
     </w:tbl>
     <w:p>
       <w:pPr>
+        <w:jc w:val="both"/>
         <w:rPr>
           <w:i/>
         </w:rPr>
@@ -3095,6 +3199,7 @@
           </w:tcPr>
           <w:p>
             <w:pPr>
+              <w:jc w:val="both"/>
               <w:rPr>
                 <w:i/>
               </w:rPr>
@@ -3111,12 +3216,17 @@
         </w:tc>
       </w:tr>
     </w:tbl>
-    <w:p/>
+    <w:p>
+      <w:pPr>
+        <w:jc w:val="both"/>
+      </w:pPr>
+    </w:p>
     <w:p>
       <w:pPr>
         <w:pStyle w:val="Ttulo1"/>
-      </w:pPr>
-      <w:bookmarkStart w:id="5" w:name="_Toc499736049"/>
+        <w:jc w:val="both"/>
+      </w:pPr>
+      <w:bookmarkStart w:id="4" w:name="_Toc499736049"/>
       <w:r>
         <w:t xml:space="preserve">Instalação da </w:t>
       </w:r>
@@ -3124,11 +3234,18 @@
       <w:r>
         <w:t>Virtualenv</w:t>
       </w:r>
-      <w:bookmarkEnd w:id="5"/>
+      <w:bookmarkEnd w:id="4"/>
       <w:proofErr w:type="spellEnd"/>
     </w:p>
-    <w:p/>
-    <w:p>
+    <w:p>
+      <w:pPr>
+        <w:jc w:val="both"/>
+      </w:pPr>
+    </w:p>
+    <w:p>
+      <w:pPr>
+        <w:jc w:val="both"/>
+      </w:pPr>
       <w:r>
         <w:tab/>
         <w:t xml:space="preserve">A </w:t>
@@ -3143,6 +3260,9 @@
       </w:r>
     </w:p>
     <w:p>
+      <w:pPr>
+        <w:jc w:val="both"/>
+      </w:pPr>
       <w:r>
         <w:tab/>
         <w:t>Para instalar use o seguinte comando no terminal:</w:t>
@@ -3164,6 +3284,7 @@
           </w:tcPr>
           <w:p>
             <w:pPr>
+              <w:jc w:val="both"/>
               <w:rPr>
                 <w:rFonts w:cstheme="minorHAnsi"/>
                 <w:i/>
@@ -3247,12 +3368,16 @@
     </w:tbl>
     <w:p>
       <w:pPr>
+        <w:jc w:val="both"/>
         <w:rPr>
           <w:lang w:val="en-US"/>
         </w:rPr>
       </w:pPr>
     </w:p>
     <w:p>
+      <w:pPr>
+        <w:jc w:val="both"/>
+      </w:pPr>
       <w:r>
         <w:tab/>
       </w:r>
@@ -3296,6 +3421,7 @@
           </w:tcPr>
           <w:p>
             <w:pPr>
+              <w:jc w:val="both"/>
               <w:rPr>
                 <w:i/>
               </w:rPr>
@@ -3342,8 +3468,15 @@
         </w:tc>
       </w:tr>
     </w:tbl>
-    <w:p/>
-    <w:p>
+    <w:p>
+      <w:pPr>
+        <w:jc w:val="both"/>
+      </w:pPr>
+    </w:p>
+    <w:p>
+      <w:pPr>
+        <w:jc w:val="both"/>
+      </w:pPr>
       <w:r>
         <w:tab/>
         <w:t>No final do arquivo iremos adicionar essas duas novas linhas:</w:t>
@@ -3365,6 +3498,7 @@
           </w:tcPr>
           <w:p>
             <w:pPr>
+              <w:jc w:val="both"/>
               <w:rPr>
                 <w:rFonts w:cstheme="minorHAnsi"/>
                 <w:i/>
@@ -3410,6 +3544,7 @@
           </w:p>
           <w:p>
             <w:pPr>
+              <w:jc w:val="both"/>
               <w:rPr>
                 <w:lang w:val="en-US"/>
               </w:rPr>
@@ -3430,6 +3565,7 @@
     </w:tbl>
     <w:p>
       <w:pPr>
+        <w:jc w:val="both"/>
         <w:rPr>
           <w:lang w:val="en-US"/>
         </w:rPr>
@@ -3438,6 +3574,7 @@
     <w:p>
       <w:pPr>
         <w:keepNext/>
+        <w:jc w:val="both"/>
       </w:pPr>
       <w:r>
         <w:rPr>
@@ -3497,6 +3634,7 @@
     <w:p>
       <w:pPr>
         <w:pStyle w:val="Legenda"/>
+        <w:jc w:val="both"/>
       </w:pPr>
       <w:r>
         <w:t xml:space="preserve">Figura </w:t>
@@ -3524,6 +3662,9 @@
       </w:r>
     </w:p>
     <w:p>
+      <w:pPr>
+        <w:jc w:val="both"/>
+      </w:pPr>
       <w:r>
         <w:tab/>
         <w:t xml:space="preserve">Após adicionar as linhas, </w:t>
@@ -3559,8 +3700,15 @@
         <w:t xml:space="preserve"> para fechar e salvar o arquivo.</w:t>
       </w:r>
     </w:p>
-    <w:p/>
-    <w:p>
+    <w:p>
+      <w:pPr>
+        <w:jc w:val="both"/>
+      </w:pPr>
+    </w:p>
+    <w:p>
+      <w:pPr>
+        <w:jc w:val="both"/>
+      </w:pPr>
       <w:r>
         <w:lastRenderedPageBreak/>
         <w:tab/>
@@ -3583,6 +3731,7 @@
           </w:tcPr>
           <w:p>
             <w:pPr>
+              <w:jc w:val="both"/>
               <w:rPr>
                 <w:rFonts w:cstheme="minorHAnsi"/>
                 <w:i/>
@@ -3634,8 +3783,15 @@
         </w:tc>
       </w:tr>
     </w:tbl>
-    <w:p/>
-    <w:p>
+    <w:p>
+      <w:pPr>
+        <w:jc w:val="both"/>
+      </w:pPr>
+    </w:p>
+    <w:p>
+      <w:pPr>
+        <w:jc w:val="both"/>
+      </w:pPr>
       <w:r>
         <w:tab/>
         <w:t xml:space="preserve">Com o seguinte comando iremos criar e executar uma </w:t>
@@ -3665,6 +3821,7 @@
           </w:tcPr>
           <w:p>
             <w:pPr>
+              <w:jc w:val="both"/>
               <w:rPr>
                 <w:rFonts w:cstheme="minorHAnsi"/>
                 <w:i/>
@@ -3733,12 +3890,16 @@
     </w:tbl>
     <w:p>
       <w:pPr>
+        <w:jc w:val="both"/>
         <w:rPr>
           <w:lang w:val="en-US"/>
         </w:rPr>
       </w:pPr>
     </w:p>
     <w:p>
+      <w:pPr>
+        <w:jc w:val="both"/>
+      </w:pPr>
       <w:r>
         <w:t xml:space="preserve">O </w:t>
       </w:r>
@@ -3816,6 +3977,7 @@
     <w:p>
       <w:pPr>
         <w:keepNext/>
+        <w:jc w:val="both"/>
       </w:pPr>
       <w:r>
         <w:rPr>
@@ -3875,6 +4037,7 @@
     <w:p>
       <w:pPr>
         <w:pStyle w:val="Legenda"/>
+        <w:jc w:val="both"/>
       </w:pPr>
       <w:r>
         <w:t xml:space="preserve">Figura </w:t>
@@ -3901,22 +4064,34 @@
         <w:fldChar w:fldCharType="end"/>
       </w:r>
     </w:p>
-    <w:p/>
+    <w:p>
+      <w:pPr>
+        <w:jc w:val="both"/>
+      </w:pPr>
+    </w:p>
     <w:p>
       <w:pPr>
         <w:pStyle w:val="Ttulo1"/>
-      </w:pPr>
-      <w:bookmarkStart w:id="6" w:name="_Toc499736050"/>
+        <w:jc w:val="both"/>
+      </w:pPr>
+      <w:bookmarkStart w:id="5" w:name="_Toc499736050"/>
       <w:r>
         <w:t xml:space="preserve">Dependências </w:t>
       </w:r>
       <w:r>
         <w:t>do Projeto</w:t>
       </w:r>
-      <w:bookmarkEnd w:id="6"/>
-    </w:p>
-    <w:p/>
-    <w:p>
+      <w:bookmarkEnd w:id="5"/>
+    </w:p>
+    <w:p>
+      <w:pPr>
+        <w:jc w:val="both"/>
+      </w:pPr>
+    </w:p>
+    <w:p>
+      <w:pPr>
+        <w:jc w:val="both"/>
+      </w:pPr>
       <w:r>
         <w:tab/>
       </w:r>
@@ -3932,7 +4107,16 @@
       </w:r>
       <w:proofErr w:type="spellEnd"/>
       <w:r>
-        <w:t xml:space="preserve"> e dentro da pasta do projeto que foi clonado nos passos anteriores, iremos instalar as dependências especificas para o projeto com os seguintes comandos:</w:t>
+        <w:t xml:space="preserve"> </w:t>
+      </w:r>
+      <w:r>
+        <w:t>precisamos entrar</w:t>
+      </w:r>
+      <w:r>
+        <w:t xml:space="preserve"> pasta do projeto que foi clonado nos passos anteriores</w:t>
+      </w:r>
+      <w:r>
+        <w:t>:</w:t>
       </w:r>
     </w:p>
     <w:tbl>
@@ -3951,64 +4135,38 @@
           </w:tcPr>
           <w:p>
             <w:pPr>
-              <w:rPr>
-                <w:rFonts w:cstheme="minorHAnsi"/>
-                <w:i/>
-                <w:sz w:val="24"/>
-              </w:rPr>
+              <w:jc w:val="both"/>
             </w:pPr>
             <w:proofErr w:type="spellStart"/>
             <w:r>
-              <w:rPr>
-                <w:rFonts w:cstheme="minorHAnsi"/>
-                <w:i/>
-                <w:color w:val="24292E"/>
-                <w:szCs w:val="20"/>
-              </w:rPr>
-              <w:t>pip</w:t>
+              <w:t>cd</w:t>
             </w:r>
             <w:proofErr w:type="spellEnd"/>
             <w:r>
-              <w:rPr>
-                <w:rFonts w:cstheme="minorHAnsi"/>
-                <w:i/>
-                <w:color w:val="24292E"/>
-                <w:szCs w:val="20"/>
-              </w:rPr>
-              <w:t xml:space="preserve"> </w:t>
+              <w:t xml:space="preserve"> /TCC/</w:t>
             </w:r>
             <w:proofErr w:type="spellStart"/>
             <w:r>
-              <w:rPr>
-                <w:rFonts w:cstheme="minorHAnsi"/>
-                <w:i/>
-                <w:color w:val="24292E"/>
-                <w:szCs w:val="20"/>
-              </w:rPr>
-              <w:t>install</w:t>
+              <w:t>django_project</w:t>
             </w:r>
             <w:proofErr w:type="spellEnd"/>
-            <w:r>
-              <w:rPr>
-                <w:rFonts w:cstheme="minorHAnsi"/>
-                <w:i/>
-                <w:color w:val="24292E"/>
-                <w:szCs w:val="20"/>
-              </w:rPr>
-              <w:t xml:space="preserve"> -r requeriments.txt</w:t>
-            </w:r>
           </w:p>
         </w:tc>
       </w:tr>
     </w:tbl>
     <w:p>
       <w:pPr>
-        <w:rPr>
-          <w:rFonts w:cstheme="minorHAnsi"/>
-          <w:i/>
-          <w:sz w:val="24"/>
-        </w:rPr>
-      </w:pPr>
+        <w:jc w:val="both"/>
+      </w:pPr>
+    </w:p>
+    <w:p>
+      <w:pPr>
+        <w:ind w:firstLine="708"/>
+        <w:jc w:val="both"/>
+      </w:pPr>
+      <w:r>
+        <w:t>Agora iremos instalar as dependências especificas para o projeto com os seguintes comandos:</w:t>
+      </w:r>
     </w:p>
     <w:tbl>
       <w:tblPr>
@@ -4026,32 +4184,13 @@
           </w:tcPr>
           <w:p>
             <w:pPr>
+              <w:jc w:val="both"/>
               <w:rPr>
                 <w:rFonts w:cstheme="minorHAnsi"/>
                 <w:i/>
                 <w:sz w:val="24"/>
               </w:rPr>
             </w:pPr>
-            <w:proofErr w:type="gramStart"/>
-            <w:r>
-              <w:rPr>
-                <w:rFonts w:cstheme="minorHAnsi"/>
-                <w:i/>
-                <w:color w:val="24292E"/>
-                <w:szCs w:val="20"/>
-              </w:rPr>
-              <w:t>./</w:t>
-            </w:r>
-            <w:proofErr w:type="gramEnd"/>
-            <w:r>
-              <w:rPr>
-                <w:rFonts w:cstheme="minorHAnsi"/>
-                <w:i/>
-                <w:color w:val="24292E"/>
-                <w:szCs w:val="20"/>
-              </w:rPr>
-              <w:t xml:space="preserve">manage.py </w:t>
-            </w:r>
             <w:proofErr w:type="spellStart"/>
             <w:r>
               <w:rPr>
@@ -4060,7 +4199,7 @@
                 <w:color w:val="24292E"/>
                 <w:szCs w:val="20"/>
               </w:rPr>
-              <w:t>bower</w:t>
+              <w:t>pip</w:t>
             </w:r>
             <w:proofErr w:type="spellEnd"/>
             <w:r>
@@ -4083,16 +4222,51 @@
               <w:t>install</w:t>
             </w:r>
             <w:proofErr w:type="spellEnd"/>
+            <w:r>
+              <w:rPr>
+                <w:rFonts w:cstheme="minorHAnsi"/>
+                <w:i/>
+                <w:color w:val="24292E"/>
+                <w:szCs w:val="20"/>
+              </w:rPr>
+              <w:t xml:space="preserve"> -r requeriments.txt</w:t>
+            </w:r>
           </w:p>
         </w:tc>
       </w:tr>
     </w:tbl>
-    <w:p/>
-    <w:p>
-      <w:r>
-        <w:tab/>
-        <w:t>Com isso terminamos todas as instalações, faltando somente criar as tabelas do banco de dados com o seguinte comando:</w:t>
-      </w:r>
+    <w:p>
+      <w:pPr>
+        <w:jc w:val="both"/>
+        <w:rPr>
+          <w:rFonts w:cstheme="minorHAnsi"/>
+          <w:i/>
+          <w:sz w:val="24"/>
+        </w:rPr>
+      </w:pPr>
+    </w:p>
+    <w:p>
+      <w:pPr>
+        <w:jc w:val="both"/>
+        <w:rPr>
+          <w:rFonts w:cstheme="minorHAnsi"/>
+          <w:i/>
+          <w:sz w:val="24"/>
+          <w:u w:val="single"/>
+        </w:rPr>
+      </w:pPr>
+      <w:bookmarkStart w:id="6" w:name="_GoBack"/>
+      <w:bookmarkEnd w:id="6"/>
+    </w:p>
+    <w:p>
+      <w:pPr>
+        <w:jc w:val="both"/>
+        <w:rPr>
+          <w:rFonts w:cstheme="minorHAnsi"/>
+          <w:i/>
+          <w:sz w:val="24"/>
+        </w:rPr>
+      </w:pPr>
     </w:p>
     <w:tbl>
       <w:tblPr>
@@ -4110,9 +4284,11 @@
           </w:tcPr>
           <w:p>
             <w:pPr>
-              <w:rPr>
-                <w:rFonts w:cstheme="minorHAnsi"/>
-                <w:i/>
+              <w:jc w:val="both"/>
+              <w:rPr>
+                <w:rFonts w:cstheme="minorHAnsi"/>
+                <w:i/>
+                <w:sz w:val="24"/>
               </w:rPr>
             </w:pPr>
             <w:proofErr w:type="gramStart"/>
@@ -4123,6 +4299,7 @@
                 <w:color w:val="24292E"/>
                 <w:szCs w:val="20"/>
               </w:rPr>
+              <w:lastRenderedPageBreak/>
               <w:t>./</w:t>
             </w:r>
             <w:proofErr w:type="gramEnd"/>
@@ -4143,19 +4320,72 @@
                 <w:color w:val="24292E"/>
                 <w:szCs w:val="20"/>
               </w:rPr>
-              <w:t>migrate</w:t>
+              <w:t>bower</w:t>
+            </w:r>
+            <w:proofErr w:type="spellEnd"/>
+            <w:r>
+              <w:rPr>
+                <w:rFonts w:cstheme="minorHAnsi"/>
+                <w:i/>
+                <w:color w:val="24292E"/>
+                <w:szCs w:val="20"/>
+              </w:rPr>
+              <w:t xml:space="preserve"> </w:t>
+            </w:r>
+            <w:proofErr w:type="spellStart"/>
+            <w:r>
+              <w:rPr>
+                <w:rFonts w:cstheme="minorHAnsi"/>
+                <w:i/>
+                <w:color w:val="24292E"/>
+                <w:szCs w:val="20"/>
+              </w:rPr>
+              <w:t>install</w:t>
             </w:r>
             <w:proofErr w:type="spellEnd"/>
           </w:p>
         </w:tc>
       </w:tr>
     </w:tbl>
-    <w:p/>
-    <w:p>
-      <w:r>
-        <w:lastRenderedPageBreak/>
-        <w:tab/>
-        <w:t>Agora só precisamos rodar o sistema para poder acessá-lo no navegador:</w:t>
+    <w:p>
+      <w:pPr>
+        <w:ind w:firstLine="708"/>
+        <w:jc w:val="both"/>
+      </w:pPr>
+    </w:p>
+    <w:p>
+      <w:pPr>
+        <w:ind w:firstLine="708"/>
+        <w:jc w:val="both"/>
+      </w:pPr>
+      <w:r>
+        <w:t>Caso existam opções na hora de insta</w:t>
+      </w:r>
+      <w:r>
+        <w:t xml:space="preserve">lação, qualquer uma pode ser </w:t>
+      </w:r>
+      <w:proofErr w:type="spellStart"/>
+      <w:r>
+        <w:t>selcionada</w:t>
+      </w:r>
+      <w:proofErr w:type="spellEnd"/>
+      <w:r>
+        <w:t>.</w:t>
+      </w:r>
+    </w:p>
+    <w:p>
+      <w:pPr>
+        <w:ind w:firstLine="708"/>
+        <w:jc w:val="both"/>
+      </w:pPr>
+    </w:p>
+    <w:p>
+      <w:pPr>
+        <w:ind w:firstLine="708"/>
+        <w:jc w:val="both"/>
+      </w:pPr>
+      <w:r>
+        <w:t>Com isso terminamos todas as instalações, faltando somente criar as tabelas do banco de dados com o seguinte comando:</w:t>
       </w:r>
     </w:p>
     <w:tbl>
@@ -4174,6 +4404,7 @@
           </w:tcPr>
           <w:p>
             <w:pPr>
+              <w:jc w:val="both"/>
               <w:rPr>
                 <w:rFonts w:cstheme="minorHAnsi"/>
                 <w:i/>
@@ -4207,17 +4438,93 @@
                 <w:color w:val="24292E"/>
                 <w:szCs w:val="20"/>
               </w:rPr>
-              <w:t>runserver</w:t>
+              <w:t>migrate</w:t>
             </w:r>
             <w:proofErr w:type="spellEnd"/>
           </w:p>
         </w:tc>
       </w:tr>
     </w:tbl>
-    <w:p/>
+    <w:p>
+      <w:pPr>
+        <w:jc w:val="both"/>
+      </w:pPr>
+    </w:p>
+    <w:p>
+      <w:pPr>
+        <w:jc w:val="both"/>
+      </w:pPr>
+      <w:r>
+        <w:tab/>
+        <w:t>Agora só precisamos rodar o sistema para poder acessá-lo no navegador:</w:t>
+      </w:r>
+    </w:p>
+    <w:tbl>
+      <w:tblPr>
+        <w:tblStyle w:val="Tabelacomgrade"/>
+        <w:tblW w:w="0" w:type="auto"/>
+        <w:tblLook w:val="04A0" w:firstRow="1" w:lastRow="0" w:firstColumn="1" w:lastColumn="0" w:noHBand="0" w:noVBand="1"/>
+      </w:tblPr>
+      <w:tblGrid>
+        <w:gridCol w:w="8494"/>
+      </w:tblGrid>
+      <w:tr>
+        <w:tc>
+          <w:tcPr>
+            <w:tcW w:w="8494" w:type="dxa"/>
+          </w:tcPr>
+          <w:p>
+            <w:pPr>
+              <w:jc w:val="both"/>
+              <w:rPr>
+                <w:rFonts w:cstheme="minorHAnsi"/>
+                <w:i/>
+              </w:rPr>
+            </w:pPr>
+            <w:proofErr w:type="gramStart"/>
+            <w:r>
+              <w:rPr>
+                <w:rFonts w:cstheme="minorHAnsi"/>
+                <w:i/>
+                <w:color w:val="24292E"/>
+                <w:szCs w:val="20"/>
+              </w:rPr>
+              <w:t>./</w:t>
+            </w:r>
+            <w:proofErr w:type="gramEnd"/>
+            <w:r>
+              <w:rPr>
+                <w:rFonts w:cstheme="minorHAnsi"/>
+                <w:i/>
+                <w:color w:val="24292E"/>
+                <w:szCs w:val="20"/>
+              </w:rPr>
+              <w:t xml:space="preserve">manage.py </w:t>
+            </w:r>
+            <w:proofErr w:type="spellStart"/>
+            <w:r>
+              <w:rPr>
+                <w:rFonts w:cstheme="minorHAnsi"/>
+                <w:i/>
+                <w:color w:val="24292E"/>
+                <w:szCs w:val="20"/>
+              </w:rPr>
+              <w:t>runserver</w:t>
+            </w:r>
+            <w:proofErr w:type="spellEnd"/>
+          </w:p>
+        </w:tc>
+      </w:tr>
+    </w:tbl>
+    <w:p>
+      <w:pPr>
+        <w:jc w:val="both"/>
+      </w:pPr>
+    </w:p>
     <w:p>
       <w:pPr>
         <w:keepNext/>
+        <w:jc w:val="both"/>
       </w:pPr>
       <w:r>
         <w:rPr>
@@ -4276,6 +4583,7 @@
     <w:p>
       <w:pPr>
         <w:pStyle w:val="Legenda"/>
+        <w:jc w:val="both"/>
       </w:pPr>
       <w:r>
         <w:t xml:space="preserve">Figura </w:t>
@@ -4302,17 +4610,29 @@
         <w:fldChar w:fldCharType="end"/>
       </w:r>
     </w:p>
-    <w:p/>
-    <w:p>
+    <w:p>
+      <w:pPr>
+        <w:jc w:val="both"/>
+      </w:pPr>
+    </w:p>
+    <w:p>
+      <w:pPr>
+        <w:jc w:val="both"/>
+      </w:pPr>
       <w:r>
         <w:tab/>
         <w:t>Após todos esses passos, o sistema foi instalado e está rodando.</w:t>
       </w:r>
     </w:p>
-    <w:p/>
+    <w:p>
+      <w:pPr>
+        <w:jc w:val="both"/>
+      </w:pPr>
+    </w:p>
     <w:p>
       <w:pPr>
         <w:pStyle w:val="Ttulo1"/>
+        <w:jc w:val="both"/>
       </w:pPr>
       <w:bookmarkStart w:id="7" w:name="_Toc499736051"/>
       <w:r>
@@ -4320,8 +4640,15 @@
       </w:r>
       <w:bookmarkEnd w:id="7"/>
     </w:p>
-    <w:p/>
-    <w:p>
+    <w:p>
+      <w:pPr>
+        <w:jc w:val="both"/>
+      </w:pPr>
+    </w:p>
+    <w:p>
+      <w:pPr>
+        <w:jc w:val="both"/>
+      </w:pPr>
       <w:r>
         <w:tab/>
         <w:t xml:space="preserve">Para acessar o sistema, basta você ir no seu navegador e acessar a </w:t>
@@ -4348,12 +4675,19 @@
     </w:p>
     <w:p>
       <w:pPr>
+        <w:jc w:val="both"/>
+      </w:pPr>
+    </w:p>
+    <w:p>
+      <w:pPr>
         <w:keepNext/>
+        <w:jc w:val="both"/>
       </w:pPr>
       <w:r>
         <w:rPr>
           <w:noProof/>
         </w:rPr>
+        <w:lastRenderedPageBreak/>
         <w:drawing>
           <wp:inline distT="0" distB="0" distL="0" distR="0">
             <wp:extent cx="5391150" cy="2743200"/>
@@ -4407,6 +4741,7 @@
     <w:p>
       <w:pPr>
         <w:pStyle w:val="Legenda"/>
+        <w:jc w:val="both"/>
       </w:pPr>
       <w:r>
         <w:t xml:space="preserve">Figura </w:t>
@@ -4434,8 +4769,10 @@
       </w:r>
     </w:p>
     <w:p>
-      <w:r>
-        <w:lastRenderedPageBreak/>
+      <w:pPr>
+        <w:jc w:val="both"/>
+      </w:pPr>
+      <w:r>
         <w:tab/>
         <w:t>Durante a instalação foram criados usuários padrões para que você possa ter acesso:</w:t>
       </w:r>
@@ -4462,6 +4799,7 @@
           </w:tcPr>
           <w:p>
             <w:pPr>
+              <w:jc w:val="both"/>
               <w:rPr>
                 <w:b w:val="0"/>
               </w:rPr>
@@ -4480,6 +4818,7 @@
           </w:tcPr>
           <w:p>
             <w:pPr>
+              <w:jc w:val="both"/>
               <w:cnfStyle w:val="100000000000" w:firstRow="1" w:lastRow="0" w:firstColumn="0" w:lastColumn="0" w:oddVBand="0" w:evenVBand="0" w:oddHBand="0" w:evenHBand="0" w:firstRowFirstColumn="0" w:firstRowLastColumn="0" w:lastRowFirstColumn="0" w:lastRowLastColumn="0"/>
             </w:pPr>
             <w:r>
@@ -4493,6 +4832,7 @@
           </w:tcPr>
           <w:p>
             <w:pPr>
+              <w:jc w:val="both"/>
               <w:cnfStyle w:val="100000000000" w:firstRow="1" w:lastRow="0" w:firstColumn="0" w:lastColumn="0" w:oddVBand="0" w:evenVBand="0" w:oddHBand="0" w:evenHBand="0" w:firstRowFirstColumn="0" w:firstRowLastColumn="0" w:lastRowFirstColumn="0" w:lastRowLastColumn="0"/>
             </w:pPr>
             <w:r>
@@ -4512,6 +4852,7 @@
           </w:tcPr>
           <w:p>
             <w:pPr>
+              <w:jc w:val="both"/>
               <w:rPr>
                 <w:b w:val="0"/>
               </w:rPr>
@@ -4532,6 +4873,7 @@
           </w:tcPr>
           <w:p>
             <w:pPr>
+              <w:jc w:val="both"/>
               <w:cnfStyle w:val="000000100000" w:firstRow="0" w:lastRow="0" w:firstColumn="0" w:lastColumn="0" w:oddVBand="0" w:evenVBand="0" w:oddHBand="1" w:evenHBand="0" w:firstRowFirstColumn="0" w:firstRowLastColumn="0" w:lastRowFirstColumn="0" w:lastRowLastColumn="0"/>
             </w:pPr>
             <w:r>
@@ -4545,6 +4887,7 @@
           </w:tcPr>
           <w:p>
             <w:pPr>
+              <w:jc w:val="both"/>
               <w:cnfStyle w:val="000000100000" w:firstRow="0" w:lastRow="0" w:firstColumn="0" w:lastColumn="0" w:oddVBand="0" w:evenVBand="0" w:oddHBand="1" w:evenHBand="0" w:firstRowFirstColumn="0" w:firstRowLastColumn="0" w:lastRowFirstColumn="0" w:lastRowLastColumn="0"/>
             </w:pPr>
             <w:proofErr w:type="spellStart"/>
@@ -4563,6 +4906,7 @@
           </w:tcPr>
           <w:p>
             <w:pPr>
+              <w:jc w:val="both"/>
               <w:rPr>
                 <w:b w:val="0"/>
               </w:rPr>
@@ -4583,6 +4927,7 @@
           </w:tcPr>
           <w:p>
             <w:pPr>
+              <w:jc w:val="both"/>
               <w:cnfStyle w:val="000000000000" w:firstRow="0" w:lastRow="0" w:firstColumn="0" w:lastColumn="0" w:oddVBand="0" w:evenVBand="0" w:oddHBand="0" w:evenHBand="0" w:firstRowFirstColumn="0" w:firstRowLastColumn="0" w:lastRowFirstColumn="0" w:lastRowLastColumn="0"/>
             </w:pPr>
             <w:r>
@@ -4596,6 +4941,7 @@
           </w:tcPr>
           <w:p>
             <w:pPr>
+              <w:jc w:val="both"/>
               <w:cnfStyle w:val="000000000000" w:firstRow="0" w:lastRow="0" w:firstColumn="0" w:lastColumn="0" w:oddVBand="0" w:evenVBand="0" w:oddHBand="0" w:evenHBand="0" w:firstRowFirstColumn="0" w:firstRowLastColumn="0" w:lastRowFirstColumn="0" w:lastRowLastColumn="0"/>
             </w:pPr>
             <w:r>
@@ -4615,6 +4961,7 @@
           </w:tcPr>
           <w:p>
             <w:pPr>
+              <w:jc w:val="both"/>
               <w:rPr>
                 <w:b w:val="0"/>
               </w:rPr>
@@ -4635,6 +4982,7 @@
           </w:tcPr>
           <w:p>
             <w:pPr>
+              <w:jc w:val="both"/>
               <w:cnfStyle w:val="000000100000" w:firstRow="0" w:lastRow="0" w:firstColumn="0" w:lastColumn="0" w:oddVBand="0" w:evenVBand="0" w:oddHBand="1" w:evenHBand="0" w:firstRowFirstColumn="0" w:firstRowLastColumn="0" w:lastRowFirstColumn="0" w:lastRowLastColumn="0"/>
             </w:pPr>
             <w:r>
@@ -4648,6 +4996,7 @@
           </w:tcPr>
           <w:p>
             <w:pPr>
+              <w:jc w:val="both"/>
               <w:cnfStyle w:val="000000100000" w:firstRow="0" w:lastRow="0" w:firstColumn="0" w:lastColumn="0" w:oddVBand="0" w:evenVBand="0" w:oddHBand="1" w:evenHBand="0" w:firstRowFirstColumn="0" w:firstRowLastColumn="0" w:lastRowFirstColumn="0" w:lastRowLastColumn="0"/>
             </w:pPr>
             <w:r>
@@ -4658,8 +5007,228 @@
       </w:tr>
     </w:tbl>
     <w:p/>
+    <w:p/>
+    <w:p>
+      <w:pPr>
+        <w:pStyle w:val="Ttulo1"/>
+        <w:jc w:val="both"/>
+      </w:pPr>
+      <w:r>
+        <w:t>Acessando o sistema outras vezes</w:t>
+      </w:r>
+    </w:p>
+    <w:p>
+      <w:pPr>
+        <w:jc w:val="both"/>
+      </w:pPr>
+    </w:p>
+    <w:p>
+      <w:pPr>
+        <w:jc w:val="both"/>
+      </w:pPr>
+      <w:r>
+        <w:tab/>
+        <w:t>Para acessar o sistema outras vezes iremos usar 3 comandos:</w:t>
+      </w:r>
+    </w:p>
+    <w:tbl>
+      <w:tblPr>
+        <w:tblStyle w:val="Tabelacomgrade"/>
+        <w:tblW w:w="0" w:type="auto"/>
+        <w:tblLook w:val="04A0" w:firstRow="1" w:lastRow="0" w:firstColumn="1" w:lastColumn="0" w:noHBand="0" w:noVBand="1"/>
+      </w:tblPr>
+      <w:tblGrid>
+        <w:gridCol w:w="8494"/>
+      </w:tblGrid>
+      <w:tr>
+        <w:tc>
+          <w:tcPr>
+            <w:tcW w:w="8494" w:type="dxa"/>
+          </w:tcPr>
+          <w:p>
+            <w:pPr>
+              <w:jc w:val="both"/>
+              <w:rPr>
+                <w:i/>
+              </w:rPr>
+            </w:pPr>
+            <w:proofErr w:type="spellStart"/>
+            <w:r>
+              <w:rPr>
+                <w:i/>
+              </w:rPr>
+              <w:t>workon</w:t>
+            </w:r>
+            <w:proofErr w:type="spellEnd"/>
+            <w:r>
+              <w:rPr>
+                <w:i/>
+              </w:rPr>
+              <w:t xml:space="preserve"> </w:t>
+            </w:r>
+            <w:proofErr w:type="spellStart"/>
+            <w:r>
+              <w:rPr>
+                <w:i/>
+              </w:rPr>
+              <w:t>prontuario</w:t>
+            </w:r>
+            <w:proofErr w:type="spellEnd"/>
+          </w:p>
+        </w:tc>
+      </w:tr>
+    </w:tbl>
+    <w:p>
+      <w:pPr>
+        <w:jc w:val="both"/>
+        <w:rPr>
+          <w:i/>
+        </w:rPr>
+      </w:pPr>
+      <w:r>
+        <w:rPr>
+          <w:i/>
+        </w:rPr>
+        <w:t xml:space="preserve"> </w:t>
+      </w:r>
+    </w:p>
+    <w:tbl>
+      <w:tblPr>
+        <w:tblStyle w:val="Tabelacomgrade"/>
+        <w:tblW w:w="0" w:type="auto"/>
+        <w:tblLook w:val="04A0" w:firstRow="1" w:lastRow="0" w:firstColumn="1" w:lastColumn="0" w:noHBand="0" w:noVBand="1"/>
+      </w:tblPr>
+      <w:tblGrid>
+        <w:gridCol w:w="8494"/>
+      </w:tblGrid>
+      <w:tr>
+        <w:tc>
+          <w:tcPr>
+            <w:tcW w:w="8494" w:type="dxa"/>
+          </w:tcPr>
+          <w:p>
+            <w:pPr>
+              <w:jc w:val="both"/>
+              <w:rPr>
+                <w:i/>
+              </w:rPr>
+            </w:pPr>
+            <w:proofErr w:type="spellStart"/>
+            <w:r>
+              <w:rPr>
+                <w:i/>
+              </w:rPr>
+              <w:t>Cd</w:t>
+            </w:r>
+            <w:proofErr w:type="spellEnd"/>
+            <w:r>
+              <w:rPr>
+                <w:i/>
+              </w:rPr>
+              <w:t xml:space="preserve"> TCC/</w:t>
+            </w:r>
+            <w:proofErr w:type="spellStart"/>
+            <w:r>
+              <w:rPr>
+                <w:i/>
+              </w:rPr>
+              <w:t>django_project</w:t>
+            </w:r>
+            <w:proofErr w:type="spellEnd"/>
+          </w:p>
+        </w:tc>
+      </w:tr>
+    </w:tbl>
+    <w:p>
+      <w:pPr>
+        <w:jc w:val="both"/>
+        <w:rPr>
+          <w:i/>
+        </w:rPr>
+      </w:pPr>
+    </w:p>
+    <w:tbl>
+      <w:tblPr>
+        <w:tblStyle w:val="Tabelacomgrade"/>
+        <w:tblW w:w="0" w:type="auto"/>
+        <w:tblLook w:val="04A0" w:firstRow="1" w:lastRow="0" w:firstColumn="1" w:lastColumn="0" w:noHBand="0" w:noVBand="1"/>
+      </w:tblPr>
+      <w:tblGrid>
+        <w:gridCol w:w="8494"/>
+      </w:tblGrid>
+      <w:tr>
+        <w:tc>
+          <w:tcPr>
+            <w:tcW w:w="8494" w:type="dxa"/>
+          </w:tcPr>
+          <w:p>
+            <w:pPr>
+              <w:jc w:val="both"/>
+              <w:rPr>
+                <w:i/>
+              </w:rPr>
+            </w:pPr>
+            <w:proofErr w:type="gramStart"/>
+            <w:r>
+              <w:rPr>
+                <w:i/>
+              </w:rPr>
+              <w:t>./</w:t>
+            </w:r>
+            <w:proofErr w:type="gramEnd"/>
+            <w:r>
+              <w:rPr>
+                <w:i/>
+              </w:rPr>
+              <w:t xml:space="preserve">manage.py </w:t>
+            </w:r>
+            <w:proofErr w:type="spellStart"/>
+            <w:r>
+              <w:rPr>
+                <w:i/>
+              </w:rPr>
+              <w:t>runserver</w:t>
+            </w:r>
+            <w:proofErr w:type="spellEnd"/>
+          </w:p>
+        </w:tc>
+      </w:tr>
+    </w:tbl>
+    <w:p>
+      <w:pPr>
+        <w:jc w:val="both"/>
+      </w:pPr>
+    </w:p>
+    <w:p>
+      <w:pPr>
+        <w:jc w:val="both"/>
+      </w:pPr>
+      <w:r>
+        <w:tab/>
+        <w:t xml:space="preserve">E agora é só acessar a </w:t>
+      </w:r>
+      <w:proofErr w:type="spellStart"/>
+      <w:r>
+        <w:t>url</w:t>
+      </w:r>
+      <w:proofErr w:type="spellEnd"/>
+      <w:r>
+        <w:t xml:space="preserve"> </w:t>
+      </w:r>
+      <w:hyperlink r:id="rId16" w:history="1">
+        <w:r>
+          <w:rPr>
+            <w:rStyle w:val="Hyperlink"/>
+          </w:rPr>
+          <w:t>http://localhost:8000</w:t>
+        </w:r>
+      </w:hyperlink>
+      <w:r>
+        <w:t xml:space="preserve"> no navegador.</w:t>
+      </w:r>
+    </w:p>
     <w:sectPr>
-      <w:footerReference w:type="default" r:id="rId16"/>
+      <w:footerReference w:type="default" r:id="rId17"/>
       <w:pgSz w:w="11906" w:h="16838"/>
       <w:pgMar w:top="1417" w:right="1701" w:bottom="1417" w:left="1701" w:header="708" w:footer="708" w:gutter="0"/>
       <w:pgBorders w:offsetFrom="page">
@@ -5859,7 +6428,7 @@
 </file>
 
 <file path=customXml/itemProps1.xml><?xml version="1.0" encoding="utf-8"?>
-<ds:datastoreItem xmlns:ds="http://schemas.openxmlformats.org/officeDocument/2006/customXml" ds:itemID="{398FF204-54FE-4933-8135-33CD923305D8}">
+<ds:datastoreItem xmlns:ds="http://schemas.openxmlformats.org/officeDocument/2006/customXml" ds:itemID="{F972AD71-6D68-4DD7-8027-647538736B80}">
   <ds:schemaRefs>
     <ds:schemaRef ds:uri="http://schemas.openxmlformats.org/officeDocument/2006/bibliography"/>
   </ds:schemaRefs>

</xml_diff>